<commit_message>
fix overall fig title, add missing cols to data
</commit_message>
<xml_diff>
--- a/snow_crab/snow_crab_test.docx
+++ b/snow_crab/snow_crab_test.docx
@@ -811,11 +811,11 @@
       <w:r>
         <w:t xml:space="preserve"> </w:t>
       </w:r>
-      <w:bookmarkStart w:id="57cbd64e-72e3-430b-af38-cc7e8d2886ca" w:name="tab:eco-table"/>
+      <w:bookmarkStart w:id="cdd42957-8063-45a3-922d-65025398cded" w:name="tab:eco-table"/>
       <w:r>
         <w:t xml:space="preserve">First stage ecosystem indicator analysis for Snow Crab, including indicator title and the indicator status of the last five years. The indicator status is designated with text, (greater than = "high", less than = "low", or within 1 standard deviation = "neutral" of long-term mean). Fill color of the cell is based on the sign of the anticipated relationship between the indicator and sablefish (blue = good conditions for sablefish, red = poor conditions, white = average conditions). A gray fill and text = "missing" will appear if there were no data for that year.</w:t>
       </w:r>
-      <w:bookmarkEnd w:id="57cbd64e-72e3-430b-af38-cc7e8d2886ca"/>
+      <w:bookmarkEnd w:id="cdd42957-8063-45a3-922d-65025398cded"/>
     </w:p>
     <w:tbl xmlns:w="http://schemas.openxmlformats.org/wordprocessingml/2006/main" xmlns:r="http://schemas.openxmlformats.org/officeDocument/2006/relationships" xmlns:w14="http://schemas.microsoft.com/office/word/2010/wordml" xmlns:wp="http://schemas.openxmlformats.org/drawingml/2006/wordprocessingDrawing" xmlns:a="http://schemas.openxmlformats.org/drawingml/2006/main" xmlns:pic="http://schemas.openxmlformats.org/drawingml/2006/picture">
       <w:tblPr>
@@ -2852,6 +2852,7 @@
         </w:trPr>
         <w:tc>
           <w:tcPr>
+            <w:vMerge/>
             <w:tcBorders>
               <w:bottom w:val="single" w:sz="4" w:space="0" w:color="666666"/>
               <w:top w:val="single" w:sz="4" w:space="0" w:color="666666"/>
@@ -2871,15 +2872,6 @@
               <w:spacing w:after="100" w:before="100" w:line="240"/>
               <w:ind w:firstLine="0" w:left="100" w:right="100"/>
             </w:pPr>
-            <w:r xmlns:w="http://schemas.openxmlformats.org/wordprocessingml/2006/main" xmlns:wp="http://schemas.openxmlformats.org/drawingml/2006/wordprocessingDrawing" xmlns:r="http://schemas.openxmlformats.org/officeDocument/2006/relationships" xmlns:w14="http://schemas.microsoft.com/office/word/2010/wordml">
-              <w:rPr>
-                <w:rFonts w:ascii="Arial" w:hAnsi="Arial" w:eastAsia="Arial" w:cs="Arial"/>
-                <w:sz w:val="22"/>
-                <w:szCs w:val="22"/>
-                <w:color w:val="000000"/>
-              </w:rPr>
-              <w:t xml:space="preserve">Community</w:t>
-            </w:r>
           </w:p>
         </w:tc>
         <w:tc>
@@ -3055,6 +3047,7 @@
         </w:trPr>
         <w:tc>
           <w:tcPr>
+            <w:vMerge/>
             <w:tcBorders>
               <w:bottom w:val="single" w:sz="16" w:space="0" w:color="666666"/>
               <w:top w:val="single" w:sz="4" w:space="0" w:color="666666"/>
@@ -3074,15 +3067,6 @@
               <w:spacing w:after="100" w:before="100" w:line="240"/>
               <w:ind w:firstLine="0" w:left="100" w:right="100"/>
             </w:pPr>
-            <w:r xmlns:w="http://schemas.openxmlformats.org/wordprocessingml/2006/main" xmlns:wp="http://schemas.openxmlformats.org/drawingml/2006/wordprocessingDrawing" xmlns:r="http://schemas.openxmlformats.org/officeDocument/2006/relationships" xmlns:w14="http://schemas.microsoft.com/office/word/2010/wordml">
-              <w:rPr>
-                <w:rFonts w:ascii="Arial" w:hAnsi="Arial" w:eastAsia="Arial" w:cs="Arial"/>
-                <w:sz w:val="22"/>
-                <w:szCs w:val="22"/>
-                <w:color w:val="000000"/>
-              </w:rPr>
-              <w:t xml:space="preserve">Upper Trophic</w:t>
-            </w:r>
           </w:p>
         </w:tc>
         <w:tc>
@@ -3264,11 +3248,11 @@
       <w:r>
         <w:t xml:space="preserve"> </w:t>
       </w:r>
-      <w:bookmarkStart w:id="40e13d5d-e754-41c7-bbae-055a75534841" w:name="tab:example"/>
+      <w:bookmarkStart w:id="10484033-1fc6-4747-9778-d9d01ce854a5" w:name="tab:example"/>
       <w:r>
         <w:t xml:space="preserve">An example table</w:t>
       </w:r>
-      <w:bookmarkEnd w:id="40e13d5d-e754-41c7-bbae-055a75534841"/>
+      <w:bookmarkEnd w:id="10484033-1fc6-4747-9778-d9d01ce854a5"/>
     </w:p>
     <w:tbl xmlns:w="http://schemas.openxmlformats.org/wordprocessingml/2006/main" xmlns:r="http://schemas.openxmlformats.org/officeDocument/2006/relationships" xmlns:w14="http://schemas.microsoft.com/office/word/2010/wordml" xmlns:wp="http://schemas.openxmlformats.org/drawingml/2006/wordprocessingDrawing" xmlns:a="http://schemas.openxmlformats.org/drawingml/2006/main" xmlns:pic="http://schemas.openxmlformats.org/drawingml/2006/picture">
       <w:tblPr>

</xml_diff>

<commit_message>
add dummy figure fix for traffic figs
</commit_message>
<xml_diff>
--- a/snow_crab/snow_crab_test.docx
+++ b/snow_crab/snow_crab_test.docx
@@ -811,11 +811,11 @@
       <w:r>
         <w:t xml:space="preserve"> </w:t>
       </w:r>
-      <w:bookmarkStart w:id="cdd42957-8063-45a3-922d-65025398cded" w:name="tab:eco-table"/>
+      <w:bookmarkStart w:id="232124fd-3cc4-4302-a5da-983e8f70a7b9" w:name="tab:eco-table"/>
       <w:r>
         <w:t xml:space="preserve">First stage ecosystem indicator analysis for Snow Crab, including indicator title and the indicator status of the last five years. The indicator status is designated with text, (greater than = "high", less than = "low", or within 1 standard deviation = "neutral" of long-term mean). Fill color of the cell is based on the sign of the anticipated relationship between the indicator and sablefish (blue = good conditions for sablefish, red = poor conditions, white = average conditions). A gray fill and text = "missing" will appear if there were no data for that year.</w:t>
       </w:r>
-      <w:bookmarkEnd w:id="cdd42957-8063-45a3-922d-65025398cded"/>
+      <w:bookmarkEnd w:id="232124fd-3cc4-4302-a5da-983e8f70a7b9"/>
     </w:p>
     <w:tbl xmlns:w="http://schemas.openxmlformats.org/wordprocessingml/2006/main" xmlns:r="http://schemas.openxmlformats.org/officeDocument/2006/relationships" xmlns:w14="http://schemas.microsoft.com/office/word/2010/wordml" xmlns:wp="http://schemas.openxmlformats.org/drawingml/2006/wordprocessingDrawing" xmlns:a="http://schemas.openxmlformats.org/drawingml/2006/main" xmlns:pic="http://schemas.openxmlformats.org/drawingml/2006/picture">
       <w:tblPr>
@@ -3248,11 +3248,11 @@
       <w:r>
         <w:t xml:space="preserve"> </w:t>
       </w:r>
-      <w:bookmarkStart w:id="10484033-1fc6-4747-9778-d9d01ce854a5" w:name="tab:example"/>
+      <w:bookmarkStart w:id="90185506-5616-4fef-9fc6-5fd4b54a5c7c" w:name="tab:example"/>
       <w:r>
         <w:t xml:space="preserve">An example table</w:t>
       </w:r>
-      <w:bookmarkEnd w:id="10484033-1fc6-4747-9778-d9d01ce854a5"/>
+      <w:bookmarkEnd w:id="90185506-5616-4fef-9fc6-5fd4b54a5c7c"/>
     </w:p>
     <w:tbl xmlns:w="http://schemas.openxmlformats.org/wordprocessingml/2006/main" xmlns:r="http://schemas.openxmlformats.org/officeDocument/2006/relationships" xmlns:w14="http://schemas.microsoft.com/office/word/2010/wordml" xmlns:wp="http://schemas.openxmlformats.org/drawingml/2006/wordprocessingDrawing" xmlns:a="http://schemas.openxmlformats.org/drawingml/2006/main" xmlns:pic="http://schemas.openxmlformats.org/drawingml/2006/picture">
       <w:tblPr>
@@ -3634,6 +3634,56 @@
       <w:r>
         <w:drawing>
           <wp:inline>
+            <wp:extent cx="5943600" cy="4818561"/>
+            <wp:effectExtent b="0" l="0" r="0" t="0"/>
+            <wp:docPr descr="Figure 2: dummy caption" title="" id="1" name="Picture"/>
+            <a:graphic>
+              <a:graphicData uri="http://schemas.openxmlformats.org/drawingml/2006/picture">
+                <pic:pic>
+                  <pic:nvPicPr>
+                    <pic:cNvPr descr="C:/Users/abigail.tyrell/Documents/AKesp/inst/images/noaa.jpg" id="0" name="Picture"/>
+                    <pic:cNvPicPr>
+                      <a:picLocks noChangeArrowheads="1" noChangeAspect="1"/>
+                    </pic:cNvPicPr>
+                  </pic:nvPicPr>
+                  <pic:blipFill>
+                    <a:blip r:embed="rId20"/>
+                    <a:stretch>
+                      <a:fillRect/>
+                    </a:stretch>
+                  </pic:blipFill>
+                  <pic:spPr bwMode="auto">
+                    <a:xfrm>
+                      <a:off x="0" y="0"/>
+                      <a:ext cx="5943600" cy="4818561"/>
+                    </a:xfrm>
+                    <a:prstGeom prst="rect">
+                      <a:avLst/>
+                    </a:prstGeom>
+                    <a:noFill/>
+                    <a:ln w="9525">
+                      <a:noFill/>
+                      <a:headEnd/>
+                      <a:tailEnd/>
+                    </a:ln>
+                  </pic:spPr>
+                </pic:pic>
+              </a:graphicData>
+            </a:graphic>
+          </wp:inline>
+        </w:drawing>
+      </w:r>
+      <w:r>
+        <w:t xml:space="preserve">delete the above figure!</w:t>
+      </w:r>
+    </w:p>
+    <w:p>
+      <w:pPr>
+        <w:pStyle w:val="BodyText"/>
+      </w:pPr>
+      <w:r>
+        <w:drawing>
+          <wp:inline>
             <wp:extent cx="5544151" cy="6468176"/>
             <wp:effectExtent b="0" l="0" r="0" t="0"/>
             <wp:docPr descr="" title="" id="1" name="Picture"/>
@@ -3675,7 +3725,7 @@
       </w:r>
     </w:p>
     <w:bookmarkEnd w:id="44"/>
-    <w:bookmarkStart w:id="46" w:name="X9c6d980370a468ad631217304b9e91f2edb74f0"/>
+    <w:bookmarkStart w:id="46" w:name="Xcea044852cc7776c3549ddeacccff8bb680f1a1"/>
     <w:p>
       <w:pPr>
         <w:pStyle w:val="Heading5"/>
@@ -3687,10 +3737,10 @@
         <w:t xml:space="preserve"> </w:t>
       </w:r>
       <w:r>
-        <w:t xml:space="preserve">??</w:t>
-      </w:r>
-      <w:r>
-        <w:t xml:space="preserve">. Selected ecosystem indicators for Snow Crab with time series ranging from 1977 – present. Upper and lower solid green horizontal lines are 90th and 10th percentiles of time series. Dotted green horizontal line is the mean of the time series. Light green shaded areas represent the most recent year of the traffic light analysis results.</w:t>
+        <w:t xml:space="preserve">2</w:t>
+      </w:r>
+      <w:r>
+        <w:t xml:space="preserve">. Selected ecosystem indicators forSnow Crab with time series ranging from1977– present. Upper and lower solid green horizontal lines are 90th and 10th percentiles of time series. Dotted green horizontal line is the mean of the time series. Light green shaded areas represent the most recent year of the traffic light analysis results.</w:t>
       </w:r>
     </w:p>
     <w:p>
@@ -3741,7 +3791,7 @@
       </w:r>
     </w:p>
     <w:bookmarkEnd w:id="46"/>
-    <w:bookmarkStart w:id="48" w:name="X432ae9512a010be45a456b7157d9ad4b3d81931"/>
+    <w:bookmarkStart w:id="48" w:name="X458b9e810f0ffa69dda3305db05abf47885b4a1"/>
     <w:p>
       <w:pPr>
         <w:pStyle w:val="Heading5"/>
@@ -3753,10 +3803,10 @@
         <w:t xml:space="preserve"> </w:t>
       </w:r>
       <w:r>
-        <w:t xml:space="preserve">??</w:t>
-      </w:r>
-      <w:r>
-        <w:t xml:space="preserve">. Selected ecosystem indicators for Snow Crab with time series ranging from 1977 – present. Upper and lower solid green horizontal lines are 90th and 10th percentiles of time series. Dotted green horizontal line is the mean of the time series. Light green shaded areas represent the most recent year of the traffic light analysis results.</w:t>
+        <w:t xml:space="preserve">2</w:t>
+      </w:r>
+      <w:r>
+        <w:t xml:space="preserve">. Selected ecosystem indicators forSnow Crab with time series ranging from1977– present. Upper and lower solid green horizontal lines are 90th and 10th percentiles of time series. Dotted green horizontal line is the mean of the time series. Light green shaded areas represent the most recent year of the traffic light analysis results.</w:t>
       </w:r>
     </w:p>
     <w:p>
@@ -3807,7 +3857,7 @@
       </w:r>
     </w:p>
     <w:bookmarkEnd w:id="48"/>
-    <w:bookmarkStart w:id="50" w:name="X1c64ffbcc7f02ccec92ba6227ce4278c6acdac8"/>
+    <w:bookmarkStart w:id="50" w:name="X1643eb2eeb8d1fedd5ee3b4dda52abf78a7d049"/>
     <w:p>
       <w:pPr>
         <w:pStyle w:val="Heading5"/>
@@ -3819,22 +3869,72 @@
         <w:t xml:space="preserve"> </w:t>
       </w:r>
       <w:r>
-        <w:t xml:space="preserve">??</w:t>
-      </w:r>
-      <w:r>
-        <w:t xml:space="preserve">. Selected ecosystem indicators for Snow Crab with time series ranging from 1977 – present. Upper and lower solid green horizontal lines are 90th and 10th percentiles of time series. Dotted green horizontal line is the mean of the time series. Light green shaded areas represent the most recent year of the traffic light analysis results.</w:t>
+        <w:t xml:space="preserve">2</w:t>
+      </w:r>
+      <w:r>
+        <w:t xml:space="preserve">. Selected ecosystem indicators forSnow Crab with time series ranging from1977– present. Upper and lower solid green horizontal lines are 90th and 10th percentiles of time series. Dotted green horizontal line is the mean of the time series. Light green shaded areas represent the most recent year of the traffic light analysis results.</w:t>
       </w:r>
     </w:p>
     <w:p>
       <w:pPr>
         <w:pStyle w:val="FirstParagraph"/>
+      </w:pPr>
+      <w:r>
+        <w:drawing>
+          <wp:inline>
+            <wp:extent cx="5943600" cy="4818561"/>
+            <wp:effectExtent b="0" l="0" r="0" t="0"/>
+            <wp:docPr descr="Figure 3: dummy caption" title="" id="1" name="Picture"/>
+            <a:graphic>
+              <a:graphicData uri="http://schemas.openxmlformats.org/drawingml/2006/picture">
+                <pic:pic>
+                  <pic:nvPicPr>
+                    <pic:cNvPr descr="C:/Users/abigail.tyrell/Documents/AKesp/inst/images/noaa.jpg" id="0" name="Picture"/>
+                    <pic:cNvPicPr>
+                      <a:picLocks noChangeArrowheads="1" noChangeAspect="1"/>
+                    </pic:cNvPicPr>
+                  </pic:nvPicPr>
+                  <pic:blipFill>
+                    <a:blip r:embed="rId20"/>
+                    <a:stretch>
+                      <a:fillRect/>
+                    </a:stretch>
+                  </pic:blipFill>
+                  <pic:spPr bwMode="auto">
+                    <a:xfrm>
+                      <a:off x="0" y="0"/>
+                      <a:ext cx="5943600" cy="4818561"/>
+                    </a:xfrm>
+                    <a:prstGeom prst="rect">
+                      <a:avLst/>
+                    </a:prstGeom>
+                    <a:noFill/>
+                    <a:ln w="9525">
+                      <a:noFill/>
+                      <a:headEnd/>
+                      <a:tailEnd/>
+                    </a:ln>
+                  </pic:spPr>
+                </pic:pic>
+              </a:graphicData>
+            </a:graphic>
+          </wp:inline>
+        </w:drawing>
+      </w:r>
+      <w:r>
+        <w:t xml:space="preserve">delete the above figure!</w:t>
+      </w:r>
+    </w:p>
+    <w:p>
+      <w:pPr>
+        <w:pStyle w:val="BodyText"/>
       </w:pPr>
       <w:r>
         <w:drawing>
           <wp:inline>
             <wp:extent cx="4620126" cy="6468176"/>
             <wp:effectExtent b="0" l="0" r="0" t="0"/>
-            <wp:docPr descr="Figure 2: Alt text" title="" id="1" name="Picture"/>
+            <wp:docPr descr="Figure 4: Alt text" title="" id="1" name="Picture"/>
             <a:graphic>
               <a:graphicData uri="http://schemas.openxmlformats.org/drawingml/2006/picture">
                 <pic:pic>
@@ -3873,7 +3973,7 @@
       </w:r>
     </w:p>
     <w:bookmarkEnd w:id="50"/>
-    <w:bookmarkStart w:id="51" w:name="X63b8a4fb02e230ec2f6212ffbdb591c7df6ce56"/>
+    <w:bookmarkStart w:id="51" w:name="Xb284af2823b98bb47319fa4dc497b33b93c9779"/>
     <w:p>
       <w:pPr>
         <w:pStyle w:val="Heading5"/>
@@ -3885,7 +3985,7 @@
         <w:t xml:space="preserve"> </w:t>
       </w:r>
       <w:r>
-        <w:t xml:space="preserve">2</w:t>
+        <w:t xml:space="preserve">4</w:t>
       </w:r>
       <w:r>
         <w:t xml:space="preserve">. Simple traffic light score for overall ecosystem and socioeconomic categories from 2000 to present.</w:t>
@@ -3900,7 +4000,7 @@
           <wp:inline>
             <wp:extent cx="5943600" cy="4818561"/>
             <wp:effectExtent b="0" l="0" r="0" t="0"/>
-            <wp:docPr descr="Figure 3: Alt text" title="" id="1" name="Picture"/>
+            <wp:docPr descr="Figure 5: Alt text" title="" id="1" name="Picture"/>
             <a:graphic>
               <a:graphicData uri="http://schemas.openxmlformats.org/drawingml/2006/picture">
                 <pic:pic>
@@ -3939,7 +4039,7 @@
       </w:r>
     </w:p>
     <w:bookmarkEnd w:id="51"/>
-    <w:bookmarkStart w:id="53" w:name="X9f2a867d2af175a34ddc841a32c20da4fbb6337"/>
+    <w:bookmarkStart w:id="53" w:name="Xe4aadcde6de031dddd1eb41baf4aa527a7878fe"/>
     <w:p>
       <w:pPr>
         <w:pStyle w:val="Heading5"/>
@@ -3951,7 +4051,7 @@
         <w:t xml:space="preserve"> </w:t>
       </w:r>
       <w:r>
-        <w:t xml:space="preserve">3</w:t>
+        <w:t xml:space="preserve">5</w:t>
       </w:r>
       <w:r>
         <w:t xml:space="preserve">. Bayesian adaptive sampling output showing (a) standardized covariates prior to subsetting and (b) the mean relationship and uncertainty (95% confidence intervals) with log Snow Crab recruitment, in each estimated effect (left bottom graph), and marginal inclusion probabilities (right bottom graph) for each predictor variable of the subsetted covariate set</w:t>
@@ -3966,7 +4066,7 @@
           <wp:inline>
             <wp:extent cx="5943600" cy="4818561"/>
             <wp:effectExtent b="0" l="0" r="0" t="0"/>
-            <wp:docPr descr="Figure 4: An image of the NOAA logo" title="" id="1" name="Picture"/>
+            <wp:docPr descr="Figure 6: An image of the NOAA logo" title="" id="1" name="Picture"/>
             <a:graphic>
               <a:graphicData uri="http://schemas.openxmlformats.org/drawingml/2006/picture">
                 <pic:pic>
@@ -4005,7 +4105,7 @@
       </w:r>
     </w:p>
     <w:bookmarkEnd w:id="53"/>
-    <w:bookmarkStart w:id="54" w:name="figure-4.-the-noaa-logo."/>
+    <w:bookmarkStart w:id="54" w:name="figure-6.-the-noaa-logo."/>
     <w:p>
       <w:pPr>
         <w:pStyle w:val="Heading5"/>
@@ -4017,7 +4117,7 @@
         <w:t xml:space="preserve"> </w:t>
       </w:r>
       <w:r>
-        <w:t xml:space="preserve">4</w:t>
+        <w:t xml:space="preserve">6</w:t>
       </w:r>
       <w:r>
         <w:t xml:space="preserve">. The NOAA logo.</w:t>

</xml_diff>

<commit_message>
add try() to tables for troubleshooting
</commit_message>
<xml_diff>
--- a/snow_crab/snow_crab_test.docx
+++ b/snow_crab/snow_crab_test.docx
@@ -803,6 +803,56 @@
     </w:p>
     <w:p>
       <w:pPr>
+        <w:pStyle w:val="FirstParagraph"/>
+      </w:pPr>
+      <w:r>
+        <w:t xml:space="preserve">Error in read.table(file = file, header = header, sep = sep, quote = quote, :</w:t>
+      </w:r>
+      <w:r>
+        <w:t xml:space="preserve"> </w:t>
+      </w:r>
+      <w:r>
+        <w:t xml:space="preserve">‘</w:t>
+      </w:r>
+      <w:r>
+        <w:t xml:space="preserve">file</w:t>
+      </w:r>
+      <w:r>
+        <w:t xml:space="preserve">’</w:t>
+      </w:r>
+      <w:r>
+        <w:t xml:space="preserve"> </w:t>
+      </w:r>
+      <w:r>
+        <w:t xml:space="preserve">must be a character string or connection</w:t>
+      </w:r>
+      <w:r>
+        <w:t xml:space="preserve"> </w:t>
+      </w:r>
+      <w:r>
+        <w:t xml:space="preserve">Error in read.table(file = file, header = header, sep = sep, quote = quote, :</w:t>
+      </w:r>
+      <w:r>
+        <w:t xml:space="preserve"> </w:t>
+      </w:r>
+      <w:r>
+        <w:t xml:space="preserve">‘</w:t>
+      </w:r>
+      <w:r>
+        <w:t xml:space="preserve">file</w:t>
+      </w:r>
+      <w:r>
+        <w:t xml:space="preserve">’</w:t>
+      </w:r>
+      <w:r>
+        <w:t xml:space="preserve"> </w:t>
+      </w:r>
+      <w:r>
+        <w:t xml:space="preserve">must be a character string or connection</w:t>
+      </w:r>
+    </w:p>
+    <w:p>
+      <w:pPr>
         <w:pStyle w:val="TableCaption"/>
       </w:pPr>
       <w:r>
@@ -811,11 +861,11 @@
       <w:r>
         <w:t xml:space="preserve"> </w:t>
       </w:r>
-      <w:bookmarkStart w:id="232124fd-3cc4-4302-a5da-983e8f70a7b9" w:name="tab:eco-table"/>
+      <w:bookmarkStart w:id="b3bc5acf-e8fd-4a48-b58f-5e613c8de62d" w:name="tab:eco-table"/>
       <w:r>
         <w:t xml:space="preserve">First stage ecosystem indicator analysis for Snow Crab, including indicator title and the indicator status of the last five years. The indicator status is designated with text, (greater than = "high", less than = "low", or within 1 standard deviation = "neutral" of long-term mean). Fill color of the cell is based on the sign of the anticipated relationship between the indicator and sablefish (blue = good conditions for sablefish, red = poor conditions, white = average conditions). A gray fill and text = "missing" will appear if there were no data for that year.</w:t>
       </w:r>
-      <w:bookmarkEnd w:id="232124fd-3cc4-4302-a5da-983e8f70a7b9"/>
+      <w:bookmarkEnd w:id="b3bc5acf-e8fd-4a48-b58f-5e613c8de62d"/>
     </w:p>
     <w:tbl xmlns:w="http://schemas.openxmlformats.org/wordprocessingml/2006/main" xmlns:r="http://schemas.openxmlformats.org/officeDocument/2006/relationships" xmlns:w14="http://schemas.microsoft.com/office/word/2010/wordml" xmlns:wp="http://schemas.openxmlformats.org/drawingml/2006/wordprocessingDrawing" xmlns:a="http://schemas.openxmlformats.org/drawingml/2006/main" xmlns:pic="http://schemas.openxmlformats.org/drawingml/2006/picture">
       <w:tblPr>
@@ -3240,313 +3290,30 @@
     </w:tbl>
     <w:p>
       <w:pPr>
-        <w:pStyle w:val="TableCaption"/>
-      </w:pPr>
-      <w:r>
-        <w:t xml:space="preserve">Table 2:</w:t>
+        <w:pStyle w:val="BodyText"/>
+      </w:pPr>
+      <w:r>
+        <w:t xml:space="preserve">Error in read.table(file = file, header = header, sep = sep, quote = quote, :</w:t>
       </w:r>
       <w:r>
         <w:t xml:space="preserve"> </w:t>
       </w:r>
-      <w:bookmarkStart w:id="90185506-5616-4fef-9fc6-5fd4b54a5c7c" w:name="tab:example"/>
-      <w:r>
-        <w:t xml:space="preserve">An example table</w:t>
-      </w:r>
-      <w:bookmarkEnd w:id="90185506-5616-4fef-9fc6-5fd4b54a5c7c"/>
-    </w:p>
-    <w:tbl xmlns:w="http://schemas.openxmlformats.org/wordprocessingml/2006/main" xmlns:r="http://schemas.openxmlformats.org/officeDocument/2006/relationships" xmlns:w14="http://schemas.microsoft.com/office/word/2010/wordml" xmlns:wp="http://schemas.openxmlformats.org/drawingml/2006/wordprocessingDrawing" xmlns:a="http://schemas.openxmlformats.org/drawingml/2006/main" xmlns:pic="http://schemas.openxmlformats.org/drawingml/2006/picture">
-      <w:tblPr>
-        NA"/&gt;
-        <w:tblLayout w:type="fixed"/>
-        <w:jc w:val="center"/>
-        <w:tblLook w:firstRow="1" w:lastRow="0" w:firstColumn="0" w:lastColumn="0" w:noHBand="0" w:noVBand="1"/>
-      </w:tblPr>
-      <w:tblGrid>
-        <w:gridCol w:w="570"/>
-        <w:gridCol w:w="557"/>
-      </w:tblGrid>
-      <w:tr>
-        <w:trPr>
-          <w:cantSplit/>
-          <w:trHeight w:val="568" w:hRule="auto"/>
-          <w:tblHeader/>
-        </w:trPr>
-        <w:tc>
-          <w:tcPr>
-            <w:tcBorders>
-              <w:bottom w:val="single" w:sz="16" w:space="0" w:color="666666"/>
-              <w:top w:val="single" w:sz="16" w:space="0" w:color="666666"/>
-            </w:tcBorders>
-            <w:shd w:val="clear" w:color="auto" w:fill="FFFFFF"/>
-            <w:tcMar>
-              <w:top w:w="0" w:type="dxa"/>
-              <w:bottom w:w="0" w:type="dxa"/>
-              <w:left w:w="0" w:type="dxa"/>
-              <w:right w:w="0" w:type="dxa"/>
-            </w:tcMar>
-            <w:vAlign w:val="center"/>
-          </w:tcPr>
-          <w:p>
-            <w:pPr>
-              <w:jc w:val="left"/>
-              <w:spacing w:after="100" w:before="100" w:line="240"/>
-              <w:ind w:firstLine="0" w:left="100" w:right="100"/>
-            </w:pPr>
-            <w:r xmlns:w="http://schemas.openxmlformats.org/wordprocessingml/2006/main" xmlns:wp="http://schemas.openxmlformats.org/drawingml/2006/wordprocessingDrawing" xmlns:r="http://schemas.openxmlformats.org/officeDocument/2006/relationships" xmlns:w14="http://schemas.microsoft.com/office/word/2010/wordml">
-              <w:rPr>
-                <w:rFonts w:ascii="Arial" w:hAnsi="Arial" w:eastAsia="Arial" w:cs="Arial"/>
-                <w:b/>
-                <w:sz w:val="22"/>
-                <w:szCs w:val="22"/>
-                <w:color w:val="000000"/>
-              </w:rPr>
-              <w:t xml:space="preserve">X</w:t>
-            </w:r>
-          </w:p>
-        </w:tc>
-        <w:tc>
-          <w:tcPr>
-            <w:tcBorders>
-              <w:bottom w:val="single" w:sz="16" w:space="0" w:color="666666"/>
-              <w:top w:val="single" w:sz="16" w:space="0" w:color="666666"/>
-            </w:tcBorders>
-            <w:shd w:val="clear" w:color="auto" w:fill="FFFFFF"/>
-            <w:tcMar>
-              <w:top w:w="0" w:type="dxa"/>
-              <w:bottom w:w="0" w:type="dxa"/>
-              <w:left w:w="0" w:type="dxa"/>
-              <w:right w:w="0" w:type="dxa"/>
-            </w:tcMar>
-            <w:vAlign w:val="center"/>
-          </w:tcPr>
-          <w:p>
-            <w:pPr>
-              <w:jc w:val="right"/>
-              <w:spacing w:after="100" w:before="100" w:line="240"/>
-              <w:ind w:firstLine="0" w:left="100" w:right="100"/>
-            </w:pPr>
-            <w:r xmlns:w="http://schemas.openxmlformats.org/wordprocessingml/2006/main" xmlns:wp="http://schemas.openxmlformats.org/drawingml/2006/wordprocessingDrawing" xmlns:r="http://schemas.openxmlformats.org/officeDocument/2006/relationships" xmlns:w14="http://schemas.microsoft.com/office/word/2010/wordml">
-              <w:rPr>
-                <w:rFonts w:ascii="Arial" w:hAnsi="Arial" w:eastAsia="Arial" w:cs="Arial"/>
-                <w:b/>
-                <w:sz w:val="22"/>
-                <w:szCs w:val="22"/>
-                <w:color w:val="000000"/>
-              </w:rPr>
-              <w:t xml:space="preserve">Y</w:t>
-            </w:r>
-          </w:p>
-        </w:tc>
-      </w:tr>
-      <w:tr>
-        <w:trPr>
-          <w:cantSplit/>
-          <w:trHeight w:val="569" w:hRule="auto"/>
-        </w:trPr>
-        <w:tc>
-          <w:tcPr>
-            <w:tcBorders>
-              <w:bottom w:val="single" w:sz="4" w:space="0" w:color="666666"/>
-            </w:tcBorders>
-            <w:shd w:val="clear" w:color="auto" w:fill="FFFFFF"/>
-            <w:tcMar>
-              <w:top w:w="0" w:type="dxa"/>
-              <w:bottom w:w="0" w:type="dxa"/>
-              <w:left w:w="0" w:type="dxa"/>
-              <w:right w:w="0" w:type="dxa"/>
-            </w:tcMar>
-            <w:vAlign w:val="center"/>
-          </w:tcPr>
-          <w:p>
-            <w:pPr>
-              <w:jc w:val="left"/>
-              <w:spacing w:after="100" w:before="100" w:line="240"/>
-              <w:ind w:firstLine="0" w:left="100" w:right="100"/>
-            </w:pPr>
-            <w:r xmlns:w="http://schemas.openxmlformats.org/wordprocessingml/2006/main" xmlns:wp="http://schemas.openxmlformats.org/drawingml/2006/wordprocessingDrawing" xmlns:r="http://schemas.openxmlformats.org/officeDocument/2006/relationships" xmlns:w14="http://schemas.microsoft.com/office/word/2010/wordml">
-              <w:rPr>
-                <w:rFonts w:ascii="Arial" w:hAnsi="Arial" w:eastAsia="Arial" w:cs="Arial"/>
-                <w:sz w:val="22"/>
-                <w:szCs w:val="22"/>
-                <w:color w:val="000000"/>
-              </w:rPr>
-              <w:t xml:space="preserve">A</w:t>
-            </w:r>
-          </w:p>
-        </w:tc>
-        <w:tc>
-          <w:tcPr>
-            <w:tcBorders>
-              <w:bottom w:val="single" w:sz="4" w:space="0" w:color="666666"/>
-            </w:tcBorders>
-            <w:shd w:val="clear" w:color="auto" w:fill="FFFFFF"/>
-            <w:tcMar>
-              <w:top w:w="0" w:type="dxa"/>
-              <w:bottom w:w="0" w:type="dxa"/>
-              <w:left w:w="0" w:type="dxa"/>
-              <w:right w:w="0" w:type="dxa"/>
-            </w:tcMar>
-            <w:vAlign w:val="center"/>
-          </w:tcPr>
-          <w:p>
-            <w:pPr>
-              <w:jc w:val="right"/>
-              <w:spacing w:after="100" w:before="100" w:line="240"/>
-              <w:ind w:firstLine="0" w:left="100" w:right="100"/>
-            </w:pPr>
-            <w:r xmlns:w="http://schemas.openxmlformats.org/wordprocessingml/2006/main" xmlns:wp="http://schemas.openxmlformats.org/drawingml/2006/wordprocessingDrawing" xmlns:r="http://schemas.openxmlformats.org/officeDocument/2006/relationships" xmlns:w14="http://schemas.microsoft.com/office/word/2010/wordml">
-              <w:rPr>
-                <w:rFonts w:ascii="Arial" w:hAnsi="Arial" w:eastAsia="Arial" w:cs="Arial"/>
-                <w:sz w:val="22"/>
-                <w:szCs w:val="22"/>
-                <w:color w:val="000000"/>
-              </w:rPr>
-              <w:t xml:space="preserve">1</w:t>
-            </w:r>
-          </w:p>
-        </w:tc>
-      </w:tr>
-      <w:tr>
-        <w:trPr>
-          <w:cantSplit/>
-          <w:trHeight w:val="569" w:hRule="auto"/>
-        </w:trPr>
-        <w:tc>
-          <w:tcPr>
-            <w:tcBorders>
-              <w:bottom w:val="single" w:sz="4" w:space="0" w:color="666666"/>
-              <w:top w:val="single" w:sz="4" w:space="0" w:color="666666"/>
-            </w:tcBorders>
-            <w:shd w:val="clear" w:color="auto" w:fill="FFFFFF"/>
-            <w:tcMar>
-              <w:top w:w="0" w:type="dxa"/>
-              <w:bottom w:w="0" w:type="dxa"/>
-              <w:left w:w="0" w:type="dxa"/>
-              <w:right w:w="0" w:type="dxa"/>
-            </w:tcMar>
-            <w:vAlign w:val="center"/>
-          </w:tcPr>
-          <w:p>
-            <w:pPr>
-              <w:jc w:val="left"/>
-              <w:spacing w:after="100" w:before="100" w:line="240"/>
-              <w:ind w:firstLine="0" w:left="100" w:right="100"/>
-            </w:pPr>
-            <w:r xmlns:w="http://schemas.openxmlformats.org/wordprocessingml/2006/main" xmlns:wp="http://schemas.openxmlformats.org/drawingml/2006/wordprocessingDrawing" xmlns:r="http://schemas.openxmlformats.org/officeDocument/2006/relationships" xmlns:w14="http://schemas.microsoft.com/office/word/2010/wordml">
-              <w:rPr>
-                <w:rFonts w:ascii="Arial" w:hAnsi="Arial" w:eastAsia="Arial" w:cs="Arial"/>
-                <w:sz w:val="22"/>
-                <w:szCs w:val="22"/>
-                <w:color w:val="000000"/>
-              </w:rPr>
-              <w:t xml:space="preserve">B</w:t>
-            </w:r>
-          </w:p>
-        </w:tc>
-        <w:tc>
-          <w:tcPr>
-            <w:tcBorders>
-              <w:bottom w:val="single" w:sz="4" w:space="0" w:color="666666"/>
-              <w:top w:val="single" w:sz="4" w:space="0" w:color="666666"/>
-            </w:tcBorders>
-            <w:shd w:val="clear" w:color="auto" w:fill="FFFFFF"/>
-            <w:tcMar>
-              <w:top w:w="0" w:type="dxa"/>
-              <w:bottom w:w="0" w:type="dxa"/>
-              <w:left w:w="0" w:type="dxa"/>
-              <w:right w:w="0" w:type="dxa"/>
-            </w:tcMar>
-            <w:vAlign w:val="center"/>
-          </w:tcPr>
-          <w:p>
-            <w:pPr>
-              <w:jc w:val="right"/>
-              <w:spacing w:after="100" w:before="100" w:line="240"/>
-              <w:ind w:firstLine="0" w:left="100" w:right="100"/>
-            </w:pPr>
-            <w:r xmlns:w="http://schemas.openxmlformats.org/wordprocessingml/2006/main" xmlns:wp="http://schemas.openxmlformats.org/drawingml/2006/wordprocessingDrawing" xmlns:r="http://schemas.openxmlformats.org/officeDocument/2006/relationships" xmlns:w14="http://schemas.microsoft.com/office/word/2010/wordml">
-              <w:rPr>
-                <w:rFonts w:ascii="Arial" w:hAnsi="Arial" w:eastAsia="Arial" w:cs="Arial"/>
-                <w:sz w:val="22"/>
-                <w:szCs w:val="22"/>
-                <w:color w:val="000000"/>
-              </w:rPr>
-              <w:t xml:space="preserve">2</w:t>
-            </w:r>
-          </w:p>
-        </w:tc>
-      </w:tr>
-      <w:tr>
-        <w:trPr>
-          <w:cantSplit/>
-          <w:trHeight w:val="574" w:hRule="auto"/>
-        </w:trPr>
-        <w:tc>
-          <w:tcPr>
-            <w:tcBorders>
-              <w:bottom w:val="single" w:sz="16" w:space="0" w:color="666666"/>
-              <w:top w:val="single" w:sz="4" w:space="0" w:color="666666"/>
-            </w:tcBorders>
-            <w:shd w:val="clear" w:color="auto" w:fill="FFFFFF"/>
-            <w:tcMar>
-              <w:top w:w="0" w:type="dxa"/>
-              <w:bottom w:w="0" w:type="dxa"/>
-              <w:left w:w="0" w:type="dxa"/>
-              <w:right w:w="0" w:type="dxa"/>
-            </w:tcMar>
-            <w:vAlign w:val="center"/>
-          </w:tcPr>
-          <w:p>
-            <w:pPr>
-              <w:jc w:val="left"/>
-              <w:spacing w:after="100" w:before="100" w:line="240"/>
-              <w:ind w:firstLine="0" w:left="100" w:right="100"/>
-            </w:pPr>
-            <w:r xmlns:w="http://schemas.openxmlformats.org/wordprocessingml/2006/main" xmlns:wp="http://schemas.openxmlformats.org/drawingml/2006/wordprocessingDrawing" xmlns:r="http://schemas.openxmlformats.org/officeDocument/2006/relationships" xmlns:w14="http://schemas.microsoft.com/office/word/2010/wordml">
-              <w:rPr>
-                <w:rFonts w:ascii="Arial" w:hAnsi="Arial" w:eastAsia="Arial" w:cs="Arial"/>
-                <w:sz w:val="22"/>
-                <w:szCs w:val="22"/>
-                <w:color w:val="000000"/>
-              </w:rPr>
-              <w:t xml:space="preserve">C</w:t>
-            </w:r>
-          </w:p>
-        </w:tc>
-        <w:tc>
-          <w:tcPr>
-            <w:tcBorders>
-              <w:bottom w:val="single" w:sz="16" w:space="0" w:color="666666"/>
-              <w:top w:val="single" w:sz="4" w:space="0" w:color="666666"/>
-            </w:tcBorders>
-            <w:shd w:val="clear" w:color="auto" w:fill="FFFFFF"/>
-            <w:tcMar>
-              <w:top w:w="0" w:type="dxa"/>
-              <w:bottom w:w="0" w:type="dxa"/>
-              <w:left w:w="0" w:type="dxa"/>
-              <w:right w:w="0" w:type="dxa"/>
-            </w:tcMar>
-            <w:vAlign w:val="center"/>
-          </w:tcPr>
-          <w:p>
-            <w:pPr>
-              <w:jc w:val="right"/>
-              <w:spacing w:after="100" w:before="100" w:line="240"/>
-              <w:ind w:firstLine="0" w:left="100" w:right="100"/>
-            </w:pPr>
-            <w:r xmlns:w="http://schemas.openxmlformats.org/wordprocessingml/2006/main" xmlns:wp="http://schemas.openxmlformats.org/drawingml/2006/wordprocessingDrawing" xmlns:r="http://schemas.openxmlformats.org/officeDocument/2006/relationships" xmlns:w14="http://schemas.microsoft.com/office/word/2010/wordml">
-              <w:rPr>
-                <w:rFonts w:ascii="Arial" w:hAnsi="Arial" w:eastAsia="Arial" w:cs="Arial"/>
-                <w:sz w:val="22"/>
-                <w:szCs w:val="22"/>
-                <w:color w:val="000000"/>
-              </w:rPr>
-              <w:t xml:space="preserve">3</w:t>
-            </w:r>
-          </w:p>
-        </w:tc>
-      </w:tr>
-    </w:tbl>
+      <w:r>
+        <w:t xml:space="preserve">‘</w:t>
+      </w:r>
+      <w:r>
+        <w:t xml:space="preserve">file</w:t>
+      </w:r>
+      <w:r>
+        <w:t xml:space="preserve">’</w:t>
+      </w:r>
+      <w:r>
+        <w:t xml:space="preserve"> </w:t>
+      </w:r>
+      <w:r>
+        <w:t xml:space="preserve">must be a character string or connection</w:t>
+      </w:r>
+    </w:p>
     <w:p>
       <w:r>
         <w:br w:type="page"/>

</xml_diff>